<commit_message>
Add architectural design doc
</commit_message>
<xml_diff>
--- a/Documents/Architectural Design/team6ArchitecturalDesign.docx
+++ b/Documents/Architectural Design/team6ArchitecturalDesign.docx
@@ -447,7 +447,16 @@
           <w:sz w:val="24"/>
           <w:szCs w:val="24"/>
         </w:rPr>
-        <w:t>2.0 Features</w:t>
+        <w:t xml:space="preserve">2.0 </w:t>
+      </w:r>
+      <w:r>
+        <w:rPr>
+          <w:rFonts w:ascii="Times New Roman" w:eastAsia="Times New Roman" w:hAnsi="Times New Roman" w:cs="Times New Roman"/>
+          <w:color w:val="000000" w:themeColor="text1"/>
+          <w:sz w:val="24"/>
+          <w:szCs w:val="24"/>
+        </w:rPr>
+        <w:t>UML Diagrams</w:t>
       </w:r>
       <w:r>
         <w:rPr>
@@ -493,9 +502,7 @@
         </w:sectPr>
       </w:pPr>
       <w:bookmarkStart w:id="0" w:name="h.gjdgxs" w:colFirst="0" w:colLast="0"/>
-      <w:bookmarkStart w:id="1" w:name="_GoBack"/>
       <w:bookmarkEnd w:id="0"/>
-      <w:bookmarkEnd w:id="1"/>
     </w:p>
     <w:p>
       <w:pPr>
@@ -545,23 +552,20 @@
     </w:p>
     <w:p>
       <w:pPr>
-        <w:spacing w:after="0" w:line="240" w:lineRule="auto"/>
-        <w:ind w:left="1440" w:hanging="720"/>
-        <w:rPr>
-          <w:rFonts w:ascii="Times New Roman" w:eastAsia="Times New Roman" w:hAnsi="Times New Roman" w:cs="Times New Roman"/>
-          <w:sz w:val="24"/>
-          <w:szCs w:val="24"/>
-        </w:rPr>
-      </w:pPr>
-      <w:r>
+        <w:pStyle w:val="ListParagraph"/>
+        <w:numPr>
+          <w:ilvl w:val="0"/>
+          <w:numId w:val="2"/>
+        </w:numPr>
+        <w:spacing w:after="0" w:line="240" w:lineRule="auto"/>
+        <w:ind w:left="1530" w:hanging="810"/>
         <w:rPr>
           <w:rFonts w:ascii="Times New Roman" w:eastAsia="Times New Roman" w:hAnsi="Times New Roman" w:cs="Times New Roman"/>
           <w:b/>
           <w:sz w:val="28"/>
           <w:szCs w:val="28"/>
         </w:rPr>
-        <w:t>2.0</w:t>
-      </w:r>
+      </w:pPr>
       <w:r>
         <w:rPr>
           <w:rFonts w:ascii="Times New Roman" w:eastAsia="Times New Roman" w:hAnsi="Times New Roman" w:cs="Times New Roman"/>
@@ -569,16 +573,1201 @@
           <w:sz w:val="28"/>
           <w:szCs w:val="28"/>
         </w:rPr>
-        <w:tab/>
-      </w:r>
-      <w:r>
-        <w:rPr>
-          <w:rFonts w:ascii="Times New Roman" w:eastAsia="Times New Roman" w:hAnsi="Times New Roman" w:cs="Times New Roman"/>
-          <w:b/>
-          <w:sz w:val="28"/>
-          <w:szCs w:val="28"/>
-        </w:rPr>
-        <w:t>Features</w:t>
+        <w:t>UML Diagrams</w:t>
+      </w:r>
+    </w:p>
+    <w:p>
+      <w:pPr>
+        <w:spacing w:after="0" w:line="240" w:lineRule="auto"/>
+        <w:rPr>
+          <w:rFonts w:ascii="Times New Roman" w:eastAsia="Times New Roman" w:hAnsi="Times New Roman" w:cs="Times New Roman"/>
+          <w:sz w:val="24"/>
+          <w:szCs w:val="24"/>
+        </w:rPr>
+      </w:pPr>
+    </w:p>
+    <w:p>
+      <w:pPr>
+        <w:spacing w:after="0" w:line="240" w:lineRule="auto"/>
+        <w:rPr>
+          <w:rFonts w:ascii="Times New Roman" w:eastAsia="Times New Roman" w:hAnsi="Times New Roman" w:cs="Times New Roman"/>
+          <w:sz w:val="24"/>
+          <w:szCs w:val="24"/>
+        </w:rPr>
+      </w:pPr>
+      <w:r>
+        <w:rPr>
+          <w:rFonts w:ascii="Times New Roman" w:eastAsia="Times New Roman" w:hAnsi="Times New Roman" w:cs="Times New Roman"/>
+          <w:sz w:val="24"/>
+          <w:szCs w:val="24"/>
+        </w:rPr>
+        <w:t xml:space="preserve">***Diagrams are </w:t>
+      </w:r>
+      <w:r>
+        <w:rPr>
+          <w:rFonts w:ascii="Times New Roman" w:eastAsia="Times New Roman" w:hAnsi="Times New Roman" w:cs="Times New Roman"/>
+          <w:sz w:val="24"/>
+          <w:szCs w:val="24"/>
+        </w:rPr>
+        <w:t>too</w:t>
+      </w:r>
+      <w:r>
+        <w:rPr>
+          <w:rFonts w:ascii="Times New Roman" w:eastAsia="Times New Roman" w:hAnsi="Times New Roman" w:cs="Times New Roman"/>
+          <w:sz w:val="24"/>
+          <w:szCs w:val="24"/>
+        </w:rPr>
+        <w:t xml:space="preserve"> big to add to this document.  See attached images***</w:t>
+      </w:r>
+    </w:p>
+    <w:p>
+      <w:pPr>
+        <w:pStyle w:val="ListParagraph"/>
+        <w:spacing w:after="0" w:line="240" w:lineRule="auto"/>
+        <w:ind w:left="0"/>
+        <w:rPr>
+          <w:rFonts w:ascii="Times New Roman" w:eastAsia="Times New Roman" w:hAnsi="Times New Roman" w:cs="Times New Roman"/>
+          <w:sz w:val="24"/>
+          <w:szCs w:val="24"/>
+        </w:rPr>
+      </w:pPr>
+    </w:p>
+    <w:p>
+      <w:pPr>
+        <w:pStyle w:val="ListParagraph"/>
+        <w:spacing w:after="0" w:line="240" w:lineRule="auto"/>
+        <w:ind w:left="0"/>
+        <w:rPr>
+          <w:rFonts w:ascii="Times New Roman" w:eastAsia="Times New Roman" w:hAnsi="Times New Roman" w:cs="Times New Roman"/>
+          <w:b/>
+          <w:sz w:val="24"/>
+          <w:szCs w:val="24"/>
+        </w:rPr>
+      </w:pPr>
+      <w:r>
+        <w:rPr>
+          <w:rFonts w:ascii="Times New Roman" w:eastAsia="Times New Roman" w:hAnsi="Times New Roman" w:cs="Times New Roman"/>
+          <w:b/>
+          <w:sz w:val="24"/>
+          <w:szCs w:val="24"/>
+        </w:rPr>
+        <w:t>Controller UML Diagram</w:t>
+      </w:r>
+    </w:p>
+    <w:p>
+      <w:pPr>
+        <w:pStyle w:val="ListParagraph"/>
+        <w:spacing w:after="0" w:line="240" w:lineRule="auto"/>
+        <w:ind w:left="0"/>
+        <w:rPr>
+          <w:rFonts w:ascii="Times New Roman" w:eastAsia="Times New Roman" w:hAnsi="Times New Roman" w:cs="Times New Roman"/>
+          <w:sz w:val="24"/>
+          <w:szCs w:val="24"/>
+        </w:rPr>
+      </w:pPr>
+    </w:p>
+    <w:p>
+      <w:pPr>
+        <w:pStyle w:val="ListParagraph"/>
+        <w:spacing w:after="0" w:line="240" w:lineRule="auto"/>
+        <w:ind w:left="0"/>
+        <w:rPr>
+          <w:rFonts w:ascii="Times New Roman" w:eastAsia="Times New Roman" w:hAnsi="Times New Roman" w:cs="Times New Roman"/>
+          <w:sz w:val="24"/>
+          <w:szCs w:val="24"/>
+        </w:rPr>
+      </w:pPr>
+      <w:proofErr w:type="spellStart"/>
+      <w:r>
+        <w:rPr>
+          <w:rFonts w:ascii="Times New Roman" w:eastAsia="Times New Roman" w:hAnsi="Times New Roman" w:cs="Times New Roman"/>
+          <w:sz w:val="24"/>
+          <w:szCs w:val="24"/>
+        </w:rPr>
+        <w:t>ControllerUML</w:t>
+      </w:r>
+      <w:proofErr w:type="spellEnd"/>
+      <w:r>
+        <w:rPr>
+          <w:rFonts w:ascii="Times New Roman" w:eastAsia="Times New Roman" w:hAnsi="Times New Roman" w:cs="Times New Roman"/>
+          <w:sz w:val="24"/>
+          <w:szCs w:val="24"/>
+        </w:rPr>
+        <w:t xml:space="preserve"> shows an overview of the controller side.  It will control the flow of information between the GUI and the database.  </w:t>
+      </w:r>
+      <w:proofErr w:type="spellStart"/>
+      <w:r>
+        <w:rPr>
+          <w:rFonts w:ascii="Times New Roman" w:eastAsia="Times New Roman" w:hAnsi="Times New Roman" w:cs="Times New Roman"/>
+          <w:sz w:val="24"/>
+          <w:szCs w:val="24"/>
+        </w:rPr>
+        <w:t>CurUser</w:t>
+      </w:r>
+      <w:proofErr w:type="spellEnd"/>
+      <w:r>
+        <w:rPr>
+          <w:rFonts w:ascii="Times New Roman" w:eastAsia="Times New Roman" w:hAnsi="Times New Roman" w:cs="Times New Roman"/>
+          <w:sz w:val="24"/>
+          <w:szCs w:val="24"/>
+        </w:rPr>
+        <w:t xml:space="preserve"> represents the current user, with a more detailed view of its composition coming.  Patient represents the current patient whose information is </w:t>
+      </w:r>
+      <w:proofErr w:type="gramStart"/>
+      <w:r>
+        <w:rPr>
+          <w:rFonts w:ascii="Times New Roman" w:eastAsia="Times New Roman" w:hAnsi="Times New Roman" w:cs="Times New Roman"/>
+          <w:sz w:val="24"/>
+          <w:szCs w:val="24"/>
+        </w:rPr>
+        <w:t>loaded,</w:t>
+      </w:r>
+      <w:proofErr w:type="gramEnd"/>
+      <w:r>
+        <w:rPr>
+          <w:rFonts w:ascii="Times New Roman" w:eastAsia="Times New Roman" w:hAnsi="Times New Roman" w:cs="Times New Roman"/>
+          <w:sz w:val="24"/>
+          <w:szCs w:val="24"/>
+        </w:rPr>
+        <w:t xml:space="preserve"> a more detailed view of it is upcoming as well.  </w:t>
+      </w:r>
+      <w:proofErr w:type="spellStart"/>
+      <w:r>
+        <w:rPr>
+          <w:rFonts w:ascii="Times New Roman" w:eastAsia="Times New Roman" w:hAnsi="Times New Roman" w:cs="Times New Roman"/>
+          <w:sz w:val="24"/>
+          <w:szCs w:val="24"/>
+        </w:rPr>
+        <w:t>PatientSearch</w:t>
+      </w:r>
+      <w:proofErr w:type="spellEnd"/>
+      <w:r>
+        <w:rPr>
+          <w:rFonts w:ascii="Times New Roman" w:eastAsia="Times New Roman" w:hAnsi="Times New Roman" w:cs="Times New Roman"/>
+          <w:sz w:val="24"/>
+          <w:szCs w:val="24"/>
+        </w:rPr>
+        <w:t xml:space="preserve"> will consist of a command to search the database and return a list of patients meeting the search criteria to the GUI.  Reports will consist of methods to fetch data and format a text file for several reports and then print them using the </w:t>
+      </w:r>
+      <w:proofErr w:type="spellStart"/>
+      <w:r>
+        <w:rPr>
+          <w:rFonts w:ascii="Times New Roman" w:eastAsia="Times New Roman" w:hAnsi="Times New Roman" w:cs="Times New Roman"/>
+          <w:sz w:val="24"/>
+          <w:szCs w:val="24"/>
+        </w:rPr>
+        <w:t>PrintDocument</w:t>
+      </w:r>
+      <w:proofErr w:type="spellEnd"/>
+      <w:r>
+        <w:rPr>
+          <w:rFonts w:ascii="Times New Roman" w:eastAsia="Times New Roman" w:hAnsi="Times New Roman" w:cs="Times New Roman"/>
+          <w:sz w:val="24"/>
+          <w:szCs w:val="24"/>
+        </w:rPr>
+        <w:t xml:space="preserve"> system class.</w:t>
+      </w:r>
+    </w:p>
+    <w:p>
+      <w:pPr>
+        <w:pStyle w:val="ListParagraph"/>
+        <w:spacing w:after="0" w:line="240" w:lineRule="auto"/>
+        <w:ind w:left="0"/>
+        <w:rPr>
+          <w:rFonts w:ascii="Times New Roman" w:eastAsia="Times New Roman" w:hAnsi="Times New Roman" w:cs="Times New Roman"/>
+          <w:sz w:val="24"/>
+          <w:szCs w:val="24"/>
+        </w:rPr>
+      </w:pPr>
+    </w:p>
+    <w:p>
+      <w:pPr>
+        <w:pStyle w:val="ListParagraph"/>
+        <w:spacing w:after="0" w:line="240" w:lineRule="auto"/>
+        <w:ind w:left="0"/>
+        <w:rPr>
+          <w:rFonts w:ascii="Times New Roman" w:eastAsia="Times New Roman" w:hAnsi="Times New Roman" w:cs="Times New Roman"/>
+          <w:b/>
+          <w:sz w:val="24"/>
+          <w:szCs w:val="24"/>
+        </w:rPr>
+      </w:pPr>
+      <w:r>
+        <w:rPr>
+          <w:rFonts w:ascii="Times New Roman" w:eastAsia="Times New Roman" w:hAnsi="Times New Roman" w:cs="Times New Roman"/>
+          <w:b/>
+          <w:sz w:val="24"/>
+          <w:szCs w:val="24"/>
+        </w:rPr>
+        <w:t xml:space="preserve">Patient Controller </w:t>
+      </w:r>
+      <w:proofErr w:type="spellStart"/>
+      <w:r>
+        <w:rPr>
+          <w:rFonts w:ascii="Times New Roman" w:eastAsia="Times New Roman" w:hAnsi="Times New Roman" w:cs="Times New Roman"/>
+          <w:b/>
+          <w:sz w:val="24"/>
+          <w:szCs w:val="24"/>
+        </w:rPr>
+        <w:t>UMLDiagram</w:t>
+      </w:r>
+      <w:proofErr w:type="spellEnd"/>
+    </w:p>
+    <w:p>
+      <w:pPr>
+        <w:pStyle w:val="ListParagraph"/>
+        <w:spacing w:after="0" w:line="240" w:lineRule="auto"/>
+        <w:ind w:left="0"/>
+        <w:rPr>
+          <w:rFonts w:ascii="Times New Roman" w:eastAsia="Times New Roman" w:hAnsi="Times New Roman" w:cs="Times New Roman"/>
+          <w:sz w:val="24"/>
+          <w:szCs w:val="24"/>
+        </w:rPr>
+      </w:pPr>
+    </w:p>
+    <w:p>
+      <w:pPr>
+        <w:pStyle w:val="ListParagraph"/>
+        <w:spacing w:after="0" w:line="240" w:lineRule="auto"/>
+        <w:ind w:left="0"/>
+        <w:rPr>
+          <w:rFonts w:ascii="Times New Roman" w:eastAsia="Times New Roman" w:hAnsi="Times New Roman" w:cs="Times New Roman"/>
+          <w:sz w:val="24"/>
+          <w:szCs w:val="24"/>
+        </w:rPr>
+      </w:pPr>
+      <w:proofErr w:type="spellStart"/>
+      <w:r>
+        <w:rPr>
+          <w:rFonts w:ascii="Times New Roman" w:eastAsia="Times New Roman" w:hAnsi="Times New Roman" w:cs="Times New Roman"/>
+          <w:sz w:val="24"/>
+          <w:szCs w:val="24"/>
+        </w:rPr>
+        <w:t>PatientDirInfo</w:t>
+      </w:r>
+      <w:proofErr w:type="spellEnd"/>
+      <w:r>
+        <w:rPr>
+          <w:rFonts w:ascii="Times New Roman" w:eastAsia="Times New Roman" w:hAnsi="Times New Roman" w:cs="Times New Roman"/>
+          <w:sz w:val="24"/>
+          <w:szCs w:val="24"/>
+        </w:rPr>
+        <w:t xml:space="preserve"> will consist of the shown attributes and instances of the shown classes:  (2) </w:t>
+      </w:r>
+      <w:proofErr w:type="spellStart"/>
+      <w:r>
+        <w:rPr>
+          <w:rFonts w:ascii="Times New Roman" w:eastAsia="Times New Roman" w:hAnsi="Times New Roman" w:cs="Times New Roman"/>
+          <w:sz w:val="24"/>
+          <w:szCs w:val="24"/>
+        </w:rPr>
+        <w:t>EmergencyContacts</w:t>
+      </w:r>
+      <w:proofErr w:type="spellEnd"/>
+      <w:r>
+        <w:rPr>
+          <w:rFonts w:ascii="Times New Roman" w:eastAsia="Times New Roman" w:hAnsi="Times New Roman" w:cs="Times New Roman"/>
+          <w:sz w:val="24"/>
+          <w:szCs w:val="24"/>
+        </w:rPr>
+        <w:t xml:space="preserve">, 0 to any number of Visitors, and 1 Location. </w:t>
+      </w:r>
+      <w:r>
+        <w:rPr>
+          <w:rFonts w:ascii="Times New Roman" w:eastAsia="Times New Roman" w:hAnsi="Times New Roman" w:cs="Times New Roman"/>
+          <w:sz w:val="24"/>
+          <w:szCs w:val="24"/>
+        </w:rPr>
+        <w:t xml:space="preserve"> </w:t>
+      </w:r>
+      <w:r>
+        <w:rPr>
+          <w:rFonts w:ascii="Times New Roman" w:eastAsia="Times New Roman" w:hAnsi="Times New Roman" w:cs="Times New Roman"/>
+          <w:sz w:val="24"/>
+          <w:szCs w:val="24"/>
+        </w:rPr>
+        <w:t>Getters and setters for the properties will exist.</w:t>
+      </w:r>
+    </w:p>
+    <w:p>
+      <w:pPr>
+        <w:pStyle w:val="ListParagraph"/>
+        <w:spacing w:after="0" w:line="240" w:lineRule="auto"/>
+        <w:ind w:left="0"/>
+        <w:rPr>
+          <w:rFonts w:ascii="Times New Roman" w:eastAsia="Times New Roman" w:hAnsi="Times New Roman" w:cs="Times New Roman"/>
+          <w:sz w:val="24"/>
+          <w:szCs w:val="24"/>
+        </w:rPr>
+      </w:pPr>
+    </w:p>
+    <w:p>
+      <w:pPr>
+        <w:pStyle w:val="ListParagraph"/>
+        <w:spacing w:after="0" w:line="240" w:lineRule="auto"/>
+        <w:ind w:left="0"/>
+        <w:rPr>
+          <w:rFonts w:ascii="Times New Roman" w:eastAsia="Times New Roman" w:hAnsi="Times New Roman" w:cs="Times New Roman"/>
+          <w:sz w:val="24"/>
+          <w:szCs w:val="24"/>
+        </w:rPr>
+      </w:pPr>
+      <w:proofErr w:type="spellStart"/>
+      <w:r>
+        <w:rPr>
+          <w:rFonts w:ascii="Times New Roman" w:eastAsia="Times New Roman" w:hAnsi="Times New Roman" w:cs="Times New Roman"/>
+          <w:sz w:val="24"/>
+          <w:szCs w:val="24"/>
+        </w:rPr>
+        <w:t>PatientTreamentInfo</w:t>
+      </w:r>
+      <w:proofErr w:type="spellEnd"/>
+      <w:r>
+        <w:rPr>
+          <w:rFonts w:ascii="Times New Roman" w:eastAsia="Times New Roman" w:hAnsi="Times New Roman" w:cs="Times New Roman"/>
+          <w:sz w:val="24"/>
+          <w:szCs w:val="24"/>
+        </w:rPr>
+        <w:t xml:space="preserve"> will consist of 0 to any number of procedures, </w:t>
+      </w:r>
+      <w:proofErr w:type="spellStart"/>
+      <w:r>
+        <w:rPr>
+          <w:rFonts w:ascii="Times New Roman" w:eastAsia="Times New Roman" w:hAnsi="Times New Roman" w:cs="Times New Roman"/>
+          <w:sz w:val="24"/>
+          <w:szCs w:val="24"/>
+        </w:rPr>
+        <w:t>PatientPrescInfo</w:t>
+      </w:r>
+      <w:proofErr w:type="spellEnd"/>
+      <w:r>
+        <w:rPr>
+          <w:rFonts w:ascii="Times New Roman" w:eastAsia="Times New Roman" w:hAnsi="Times New Roman" w:cs="Times New Roman"/>
+          <w:sz w:val="24"/>
+          <w:szCs w:val="24"/>
+        </w:rPr>
+        <w:t xml:space="preserve"> and the attributes shown.  All properties will have getters and setters as well.</w:t>
+      </w:r>
+    </w:p>
+    <w:p>
+      <w:pPr>
+        <w:pStyle w:val="ListParagraph"/>
+        <w:spacing w:after="0" w:line="240" w:lineRule="auto"/>
+        <w:ind w:left="0"/>
+        <w:rPr>
+          <w:rFonts w:ascii="Times New Roman" w:eastAsia="Times New Roman" w:hAnsi="Times New Roman" w:cs="Times New Roman"/>
+          <w:sz w:val="24"/>
+          <w:szCs w:val="24"/>
+        </w:rPr>
+      </w:pPr>
+    </w:p>
+    <w:p>
+      <w:pPr>
+        <w:pStyle w:val="ListParagraph"/>
+        <w:spacing w:after="0" w:line="240" w:lineRule="auto"/>
+        <w:ind w:left="0"/>
+        <w:rPr>
+          <w:rFonts w:ascii="Times New Roman" w:eastAsia="Times New Roman" w:hAnsi="Times New Roman" w:cs="Times New Roman"/>
+          <w:sz w:val="24"/>
+          <w:szCs w:val="24"/>
+        </w:rPr>
+      </w:pPr>
+      <w:proofErr w:type="spellStart"/>
+      <w:r>
+        <w:rPr>
+          <w:rFonts w:ascii="Times New Roman" w:eastAsia="Times New Roman" w:hAnsi="Times New Roman" w:cs="Times New Roman"/>
+          <w:sz w:val="24"/>
+          <w:szCs w:val="24"/>
+        </w:rPr>
+        <w:t>PatientBillingInfo</w:t>
+      </w:r>
+      <w:proofErr w:type="spellEnd"/>
+      <w:r>
+        <w:rPr>
+          <w:rFonts w:ascii="Times New Roman" w:eastAsia="Times New Roman" w:hAnsi="Times New Roman" w:cs="Times New Roman"/>
+          <w:sz w:val="24"/>
+          <w:szCs w:val="24"/>
+        </w:rPr>
+        <w:t xml:space="preserve"> will consist of the billing address, an instance of </w:t>
+      </w:r>
+      <w:proofErr w:type="spellStart"/>
+      <w:r>
+        <w:rPr>
+          <w:rFonts w:ascii="Times New Roman" w:eastAsia="Times New Roman" w:hAnsi="Times New Roman" w:cs="Times New Roman"/>
+          <w:sz w:val="24"/>
+          <w:szCs w:val="24"/>
+        </w:rPr>
+        <w:t>PatientInsInfo</w:t>
+      </w:r>
+      <w:proofErr w:type="spellEnd"/>
+      <w:r>
+        <w:rPr>
+          <w:rFonts w:ascii="Times New Roman" w:eastAsia="Times New Roman" w:hAnsi="Times New Roman" w:cs="Times New Roman"/>
+          <w:sz w:val="24"/>
+          <w:szCs w:val="24"/>
+        </w:rPr>
+        <w:t xml:space="preserve">, and any number of </w:t>
+      </w:r>
+      <w:proofErr w:type="spellStart"/>
+      <w:r>
+        <w:rPr>
+          <w:rFonts w:ascii="Times New Roman" w:eastAsia="Times New Roman" w:hAnsi="Times New Roman" w:cs="Times New Roman"/>
+          <w:sz w:val="24"/>
+          <w:szCs w:val="24"/>
+        </w:rPr>
+        <w:t>BillignLineItems</w:t>
+      </w:r>
+      <w:proofErr w:type="spellEnd"/>
+      <w:r>
+        <w:rPr>
+          <w:rFonts w:ascii="Times New Roman" w:eastAsia="Times New Roman" w:hAnsi="Times New Roman" w:cs="Times New Roman"/>
+          <w:sz w:val="24"/>
+          <w:szCs w:val="24"/>
+        </w:rPr>
+        <w:t>.</w:t>
+      </w:r>
+      <w:r>
+        <w:rPr>
+          <w:rFonts w:ascii="Times New Roman" w:eastAsia="Times New Roman" w:hAnsi="Times New Roman" w:cs="Times New Roman"/>
+          <w:sz w:val="24"/>
+          <w:szCs w:val="24"/>
+        </w:rPr>
+        <w:t xml:space="preserve">  </w:t>
+      </w:r>
+      <w:r>
+        <w:rPr>
+          <w:rFonts w:ascii="Times New Roman" w:eastAsia="Times New Roman" w:hAnsi="Times New Roman" w:cs="Times New Roman"/>
+          <w:sz w:val="24"/>
+          <w:szCs w:val="24"/>
+        </w:rPr>
+        <w:t xml:space="preserve">The Patient class will be made up of a combination of </w:t>
+      </w:r>
+      <w:proofErr w:type="spellStart"/>
+      <w:r>
+        <w:rPr>
+          <w:rFonts w:ascii="Times New Roman" w:eastAsia="Times New Roman" w:hAnsi="Times New Roman" w:cs="Times New Roman"/>
+          <w:sz w:val="24"/>
+          <w:szCs w:val="24"/>
+        </w:rPr>
+        <w:t>PatientDirInfo</w:t>
+      </w:r>
+      <w:proofErr w:type="spellEnd"/>
+      <w:r>
+        <w:rPr>
+          <w:rFonts w:ascii="Times New Roman" w:eastAsia="Times New Roman" w:hAnsi="Times New Roman" w:cs="Times New Roman"/>
+          <w:sz w:val="24"/>
+          <w:szCs w:val="24"/>
+        </w:rPr>
+        <w:t xml:space="preserve">, </w:t>
+      </w:r>
+      <w:proofErr w:type="spellStart"/>
+      <w:r>
+        <w:rPr>
+          <w:rFonts w:ascii="Times New Roman" w:eastAsia="Times New Roman" w:hAnsi="Times New Roman" w:cs="Times New Roman"/>
+          <w:sz w:val="24"/>
+          <w:szCs w:val="24"/>
+        </w:rPr>
+        <w:t>PatientTreatmentInfo</w:t>
+      </w:r>
+      <w:proofErr w:type="spellEnd"/>
+      <w:r>
+        <w:rPr>
+          <w:rFonts w:ascii="Times New Roman" w:eastAsia="Times New Roman" w:hAnsi="Times New Roman" w:cs="Times New Roman"/>
+          <w:sz w:val="24"/>
+          <w:szCs w:val="24"/>
+        </w:rPr>
+        <w:t xml:space="preserve">, and </w:t>
+      </w:r>
+      <w:proofErr w:type="spellStart"/>
+      <w:r>
+        <w:rPr>
+          <w:rFonts w:ascii="Times New Roman" w:eastAsia="Times New Roman" w:hAnsi="Times New Roman" w:cs="Times New Roman"/>
+          <w:sz w:val="24"/>
+          <w:szCs w:val="24"/>
+        </w:rPr>
+        <w:t>PatientBillingInfo</w:t>
+      </w:r>
+      <w:proofErr w:type="spellEnd"/>
+      <w:r>
+        <w:rPr>
+          <w:rFonts w:ascii="Times New Roman" w:eastAsia="Times New Roman" w:hAnsi="Times New Roman" w:cs="Times New Roman"/>
+          <w:sz w:val="24"/>
+          <w:szCs w:val="24"/>
+        </w:rPr>
+        <w:t xml:space="preserve"> depending on the type of user that is logged in.</w:t>
+      </w:r>
+    </w:p>
+    <w:p>
+      <w:pPr>
+        <w:pStyle w:val="ListParagraph"/>
+        <w:spacing w:after="0" w:line="240" w:lineRule="auto"/>
+        <w:ind w:left="0"/>
+        <w:rPr>
+          <w:rFonts w:ascii="Times New Roman" w:eastAsia="Times New Roman" w:hAnsi="Times New Roman" w:cs="Times New Roman"/>
+          <w:sz w:val="24"/>
+          <w:szCs w:val="24"/>
+        </w:rPr>
+      </w:pPr>
+    </w:p>
+    <w:p>
+      <w:pPr>
+        <w:pStyle w:val="ListParagraph"/>
+        <w:spacing w:after="0" w:line="240" w:lineRule="auto"/>
+        <w:ind w:left="0"/>
+        <w:rPr>
+          <w:rFonts w:ascii="Times New Roman" w:eastAsia="Times New Roman" w:hAnsi="Times New Roman" w:cs="Times New Roman"/>
+          <w:b/>
+          <w:sz w:val="24"/>
+          <w:szCs w:val="24"/>
+        </w:rPr>
+      </w:pPr>
+      <w:r>
+        <w:rPr>
+          <w:rFonts w:ascii="Times New Roman" w:eastAsia="Times New Roman" w:hAnsi="Times New Roman" w:cs="Times New Roman"/>
+          <w:b/>
+          <w:sz w:val="24"/>
+          <w:szCs w:val="24"/>
+        </w:rPr>
+        <w:t>User Controller UML Diagram</w:t>
+      </w:r>
+    </w:p>
+    <w:p>
+      <w:pPr>
+        <w:pStyle w:val="ListParagraph"/>
+        <w:spacing w:after="0" w:line="240" w:lineRule="auto"/>
+        <w:ind w:left="0"/>
+        <w:rPr>
+          <w:rFonts w:ascii="Times New Roman" w:eastAsia="Times New Roman" w:hAnsi="Times New Roman" w:cs="Times New Roman"/>
+          <w:sz w:val="24"/>
+          <w:szCs w:val="24"/>
+        </w:rPr>
+      </w:pPr>
+    </w:p>
+    <w:p>
+      <w:pPr>
+        <w:pStyle w:val="ListParagraph"/>
+        <w:spacing w:after="0" w:line="240" w:lineRule="auto"/>
+        <w:ind w:left="0"/>
+        <w:rPr>
+          <w:rFonts w:ascii="Times New Roman" w:eastAsia="Times New Roman" w:hAnsi="Times New Roman" w:cs="Times New Roman"/>
+          <w:sz w:val="24"/>
+          <w:szCs w:val="24"/>
+        </w:rPr>
+      </w:pPr>
+      <w:r>
+        <w:rPr>
+          <w:rFonts w:ascii="Times New Roman" w:eastAsia="Times New Roman" w:hAnsi="Times New Roman" w:cs="Times New Roman"/>
+          <w:sz w:val="24"/>
+          <w:szCs w:val="24"/>
+        </w:rPr>
+        <w:t xml:space="preserve">User is an interface for the specific user types.   It will show the common attributes and methods that all of the user types share.  Doctor, </w:t>
+      </w:r>
+      <w:proofErr w:type="spellStart"/>
+      <w:r>
+        <w:rPr>
+          <w:rFonts w:ascii="Times New Roman" w:eastAsia="Times New Roman" w:hAnsi="Times New Roman" w:cs="Times New Roman"/>
+          <w:sz w:val="24"/>
+          <w:szCs w:val="24"/>
+        </w:rPr>
+        <w:t>OffStaff</w:t>
+      </w:r>
+      <w:proofErr w:type="spellEnd"/>
+      <w:r>
+        <w:rPr>
+          <w:rFonts w:ascii="Times New Roman" w:eastAsia="Times New Roman" w:hAnsi="Times New Roman" w:cs="Times New Roman"/>
+          <w:sz w:val="24"/>
+          <w:szCs w:val="24"/>
+        </w:rPr>
+        <w:t xml:space="preserve">, </w:t>
+      </w:r>
+      <w:proofErr w:type="spellStart"/>
+      <w:r>
+        <w:rPr>
+          <w:rFonts w:ascii="Times New Roman" w:eastAsia="Times New Roman" w:hAnsi="Times New Roman" w:cs="Times New Roman"/>
+          <w:sz w:val="24"/>
+          <w:szCs w:val="24"/>
+        </w:rPr>
+        <w:t>MedStaff</w:t>
+      </w:r>
+      <w:proofErr w:type="spellEnd"/>
+      <w:r>
+        <w:rPr>
+          <w:rFonts w:ascii="Times New Roman" w:eastAsia="Times New Roman" w:hAnsi="Times New Roman" w:cs="Times New Roman"/>
+          <w:sz w:val="24"/>
+          <w:szCs w:val="24"/>
+        </w:rPr>
+        <w:t xml:space="preserve">, and Volunteer all implement user and then implement their specific methods.  </w:t>
+      </w:r>
+      <w:proofErr w:type="spellStart"/>
+      <w:r>
+        <w:rPr>
+          <w:rFonts w:ascii="Times New Roman" w:eastAsia="Times New Roman" w:hAnsi="Times New Roman" w:cs="Times New Roman"/>
+          <w:sz w:val="24"/>
+          <w:szCs w:val="24"/>
+        </w:rPr>
+        <w:t>CurrentUser</w:t>
+      </w:r>
+      <w:proofErr w:type="spellEnd"/>
+      <w:r>
+        <w:rPr>
+          <w:rFonts w:ascii="Times New Roman" w:eastAsia="Times New Roman" w:hAnsi="Times New Roman" w:cs="Times New Roman"/>
+          <w:sz w:val="24"/>
+          <w:szCs w:val="24"/>
+        </w:rPr>
+        <w:t xml:space="preserve"> will be a user type that is one of the implementations.  This will change the patient constructor when it is called by the </w:t>
+      </w:r>
+      <w:proofErr w:type="gramStart"/>
+      <w:r>
+        <w:rPr>
+          <w:rFonts w:ascii="Times New Roman" w:eastAsia="Times New Roman" w:hAnsi="Times New Roman" w:cs="Times New Roman"/>
+          <w:sz w:val="24"/>
+          <w:szCs w:val="24"/>
+        </w:rPr>
+        <w:t>system .</w:t>
+      </w:r>
+      <w:proofErr w:type="gramEnd"/>
+    </w:p>
+    <w:p>
+      <w:pPr>
+        <w:spacing w:after="0" w:line="240" w:lineRule="auto"/>
+        <w:rPr>
+          <w:rFonts w:ascii="Times New Roman" w:eastAsia="Times New Roman" w:hAnsi="Times New Roman" w:cs="Times New Roman"/>
+          <w:sz w:val="24"/>
+          <w:szCs w:val="24"/>
+        </w:rPr>
+      </w:pPr>
+    </w:p>
+    <w:p>
+      <w:pPr>
+        <w:spacing w:after="0" w:line="240" w:lineRule="auto"/>
+        <w:rPr>
+          <w:rFonts w:ascii="Times New Roman" w:eastAsia="Times New Roman" w:hAnsi="Times New Roman" w:cs="Times New Roman"/>
+          <w:sz w:val="24"/>
+          <w:szCs w:val="24"/>
+        </w:rPr>
+      </w:pPr>
+    </w:p>
+    <w:p>
+      <w:pPr>
+        <w:spacing w:after="0" w:line="240" w:lineRule="auto"/>
+        <w:rPr>
+          <w:rFonts w:ascii="Times New Roman" w:eastAsia="Times New Roman" w:hAnsi="Times New Roman" w:cs="Times New Roman"/>
+          <w:b/>
+          <w:sz w:val="24"/>
+          <w:szCs w:val="24"/>
+        </w:rPr>
+      </w:pPr>
+      <w:r>
+        <w:rPr>
+          <w:rFonts w:ascii="Times New Roman" w:eastAsia="Times New Roman" w:hAnsi="Times New Roman" w:cs="Times New Roman"/>
+          <w:b/>
+          <w:sz w:val="24"/>
+          <w:szCs w:val="24"/>
+        </w:rPr>
+        <w:lastRenderedPageBreak/>
+        <w:t>Database UML Diagram</w:t>
+      </w:r>
+    </w:p>
+    <w:p>
+      <w:pPr>
+        <w:spacing w:after="0" w:line="240" w:lineRule="auto"/>
+        <w:rPr>
+          <w:rFonts w:ascii="Times New Roman" w:eastAsia="Times New Roman" w:hAnsi="Times New Roman" w:cs="Times New Roman"/>
+          <w:sz w:val="24"/>
+          <w:szCs w:val="24"/>
+        </w:rPr>
+      </w:pPr>
+    </w:p>
+    <w:p>
+      <w:pPr>
+        <w:spacing w:after="0" w:line="240" w:lineRule="auto"/>
+        <w:rPr>
+          <w:rFonts w:ascii="Times New Roman" w:hAnsi="Times New Roman" w:cs="Times New Roman"/>
+          <w:color w:val="222222"/>
+          <w:sz w:val="24"/>
+          <w:szCs w:val="24"/>
+        </w:rPr>
+      </w:pPr>
+      <w:r>
+        <w:rPr>
+          <w:rFonts w:ascii="Times New Roman" w:hAnsi="Times New Roman" w:cs="Times New Roman"/>
+          <w:color w:val="222222"/>
+          <w:sz w:val="24"/>
+          <w:szCs w:val="24"/>
+        </w:rPr>
+        <w:t>The database will hold a table to store all the information about the patient, billing, insurance, treatment, prescriptions, staff, locations, and login information. It is in the third normalized form, and will have queries and permissions set to ensure the right people can access only the information their permitted to see. The queries will allow the controller to access the tables that need to be accessed by the different GUI views. The database will have a table for Billing, Patient, Insurance, Location, Treatment, Prescriptions, Location, Staff, and Login information.</w:t>
+      </w:r>
+    </w:p>
+    <w:p>
+      <w:pPr>
+        <w:spacing w:after="0" w:line="240" w:lineRule="auto"/>
+        <w:rPr>
+          <w:rFonts w:ascii="Times New Roman" w:hAnsi="Times New Roman" w:cs="Times New Roman"/>
+          <w:color w:val="222222"/>
+          <w:sz w:val="24"/>
+          <w:szCs w:val="24"/>
+        </w:rPr>
+      </w:pPr>
+    </w:p>
+    <w:p>
+      <w:pPr>
+        <w:spacing w:after="0" w:line="240" w:lineRule="auto"/>
+        <w:rPr>
+          <w:rFonts w:ascii="Times New Roman" w:hAnsi="Times New Roman" w:cs="Times New Roman"/>
+          <w:color w:val="222222"/>
+          <w:sz w:val="24"/>
+          <w:szCs w:val="24"/>
+        </w:rPr>
+      </w:pPr>
+      <w:r>
+        <w:rPr>
+          <w:rFonts w:ascii="Times New Roman" w:hAnsi="Times New Roman" w:cs="Times New Roman"/>
+          <w:color w:val="222222"/>
+          <w:sz w:val="24"/>
+          <w:szCs w:val="24"/>
+        </w:rPr>
+        <w:t xml:space="preserve">The main table is the Patient table which holds all the basic directory information of the Patient such as name, gender, date of birth, address, and has </w:t>
+      </w:r>
+      <w:proofErr w:type="spellStart"/>
+      <w:r>
+        <w:rPr>
+          <w:rFonts w:ascii="Times New Roman" w:hAnsi="Times New Roman" w:cs="Times New Roman"/>
+          <w:color w:val="222222"/>
+          <w:sz w:val="24"/>
+          <w:szCs w:val="24"/>
+        </w:rPr>
+        <w:t>patientID</w:t>
+      </w:r>
+      <w:proofErr w:type="spellEnd"/>
+      <w:r>
+        <w:rPr>
+          <w:rFonts w:ascii="Times New Roman" w:hAnsi="Times New Roman" w:cs="Times New Roman"/>
+          <w:color w:val="222222"/>
+          <w:sz w:val="24"/>
+          <w:szCs w:val="24"/>
+        </w:rPr>
+        <w:t xml:space="preserve"> as its primary key. Associated directly with that table is the Billing, Insurance which each also use </w:t>
+      </w:r>
+      <w:proofErr w:type="spellStart"/>
+      <w:r>
+        <w:rPr>
+          <w:rFonts w:ascii="Times New Roman" w:hAnsi="Times New Roman" w:cs="Times New Roman"/>
+          <w:color w:val="222222"/>
+          <w:sz w:val="24"/>
+          <w:szCs w:val="24"/>
+        </w:rPr>
+        <w:t>patientID</w:t>
+      </w:r>
+      <w:proofErr w:type="spellEnd"/>
+      <w:r>
+        <w:rPr>
+          <w:rFonts w:ascii="Times New Roman" w:hAnsi="Times New Roman" w:cs="Times New Roman"/>
+          <w:color w:val="222222"/>
+          <w:sz w:val="24"/>
+          <w:szCs w:val="24"/>
+        </w:rPr>
+        <w:t xml:space="preserve"> as a primary and foreign key to connect the two tables. The former holds the billing information of the Patient which could include billing address, charges, due date for charges, etc. The latter table holds the insurance information such as insurance provider, account number, etc. Also directly connected to the Patient table is the Location table which has </w:t>
+      </w:r>
+      <w:proofErr w:type="spellStart"/>
+      <w:r>
+        <w:rPr>
+          <w:rFonts w:ascii="Times New Roman" w:hAnsi="Times New Roman" w:cs="Times New Roman"/>
+          <w:color w:val="222222"/>
+          <w:sz w:val="24"/>
+          <w:szCs w:val="24"/>
+        </w:rPr>
+        <w:t>bedNo</w:t>
+      </w:r>
+      <w:proofErr w:type="spellEnd"/>
+      <w:r>
+        <w:rPr>
+          <w:rFonts w:ascii="Times New Roman" w:hAnsi="Times New Roman" w:cs="Times New Roman"/>
+          <w:color w:val="222222"/>
+          <w:sz w:val="24"/>
+          <w:szCs w:val="24"/>
+        </w:rPr>
+        <w:t xml:space="preserve"> as the primary key. This table holds all the units, floors, rooms, and beds in the hospital. Treatment has a dependent relationship to the patient's stay in the hospital. The </w:t>
+      </w:r>
+      <w:proofErr w:type="spellStart"/>
+      <w:r>
+        <w:rPr>
+          <w:rFonts w:ascii="Times New Roman" w:hAnsi="Times New Roman" w:cs="Times New Roman"/>
+          <w:color w:val="222222"/>
+          <w:sz w:val="24"/>
+          <w:szCs w:val="24"/>
+        </w:rPr>
+        <w:t>patientID</w:t>
+      </w:r>
+      <w:proofErr w:type="spellEnd"/>
+      <w:r>
+        <w:rPr>
+          <w:rFonts w:ascii="Times New Roman" w:hAnsi="Times New Roman" w:cs="Times New Roman"/>
+          <w:color w:val="222222"/>
+          <w:sz w:val="24"/>
+          <w:szCs w:val="24"/>
+        </w:rPr>
+        <w:t xml:space="preserve"> also serves as a primary and foreign key in this table. Information to be stored here include all the treatment information such as date admitted, reason, doctor's notes, date discharged, etc. the Prescription table is connected to the treatment table and serves to hold all the information about the prescriptions the patient may be taking. Since the patient may be taking multiple prescriptions. Then there is also the Staff table which holds all of the employee names, usernames, position, unit assigned, and </w:t>
+      </w:r>
+      <w:proofErr w:type="spellStart"/>
+      <w:r>
+        <w:rPr>
+          <w:rFonts w:ascii="Times New Roman" w:hAnsi="Times New Roman" w:cs="Times New Roman"/>
+          <w:color w:val="222222"/>
+          <w:sz w:val="24"/>
+          <w:szCs w:val="24"/>
+        </w:rPr>
+        <w:t>staffID</w:t>
+      </w:r>
+      <w:proofErr w:type="spellEnd"/>
+      <w:r>
+        <w:rPr>
+          <w:rFonts w:ascii="Times New Roman" w:hAnsi="Times New Roman" w:cs="Times New Roman"/>
+          <w:color w:val="222222"/>
+          <w:sz w:val="24"/>
+          <w:szCs w:val="24"/>
+        </w:rPr>
+        <w:t xml:space="preserve"> as its primary key. Directly associated with the Staff table is the Location table previously discussed, and the Login Table. The Login Table holds the information for username and passwords and has username as the foreign and primary key since every individual will have a unique username. </w:t>
+      </w:r>
+    </w:p>
+    <w:p>
+      <w:pPr>
+        <w:spacing w:after="0" w:line="240" w:lineRule="auto"/>
+        <w:rPr>
+          <w:rFonts w:ascii="Times New Roman" w:eastAsia="Times New Roman" w:hAnsi="Times New Roman" w:cs="Times New Roman"/>
+          <w:sz w:val="24"/>
+          <w:szCs w:val="24"/>
+        </w:rPr>
+      </w:pPr>
+    </w:p>
+    <w:p>
+      <w:pPr>
+        <w:spacing w:after="0" w:line="240" w:lineRule="auto"/>
+        <w:rPr>
+          <w:rFonts w:ascii="Times New Roman" w:eastAsia="Times New Roman" w:hAnsi="Times New Roman" w:cs="Times New Roman"/>
+          <w:b/>
+          <w:sz w:val="24"/>
+          <w:szCs w:val="24"/>
+        </w:rPr>
+      </w:pPr>
+      <w:r>
+        <w:rPr>
+          <w:rFonts w:ascii="Times New Roman" w:eastAsia="Times New Roman" w:hAnsi="Times New Roman" w:cs="Times New Roman"/>
+          <w:b/>
+          <w:sz w:val="24"/>
+          <w:szCs w:val="24"/>
+        </w:rPr>
+        <w:t xml:space="preserve">Administrator </w:t>
+      </w:r>
+      <w:r>
+        <w:rPr>
+          <w:rFonts w:ascii="Times New Roman" w:eastAsia="Times New Roman" w:hAnsi="Times New Roman" w:cs="Times New Roman"/>
+          <w:b/>
+          <w:sz w:val="24"/>
+          <w:szCs w:val="24"/>
+        </w:rPr>
+        <w:t>State Diagram</w:t>
+      </w:r>
+    </w:p>
+    <w:p>
+      <w:pPr>
+        <w:spacing w:after="0" w:line="240" w:lineRule="auto"/>
+        <w:rPr>
+          <w:rFonts w:ascii="Times New Roman" w:eastAsia="Times New Roman" w:hAnsi="Times New Roman" w:cs="Times New Roman"/>
+          <w:sz w:val="24"/>
+          <w:szCs w:val="24"/>
+        </w:rPr>
+      </w:pPr>
+    </w:p>
+    <w:p>
+      <w:pPr>
+        <w:spacing w:after="0" w:line="240" w:lineRule="auto"/>
+        <w:rPr>
+          <w:rFonts w:ascii="Times New Roman" w:eastAsia="Times New Roman" w:hAnsi="Times New Roman" w:cs="Times New Roman"/>
+          <w:sz w:val="24"/>
+          <w:szCs w:val="24"/>
+        </w:rPr>
+      </w:pPr>
+      <w:r>
+        <w:rPr>
+          <w:rFonts w:ascii="Times New Roman" w:eastAsia="Times New Roman" w:hAnsi="Times New Roman" w:cs="Times New Roman"/>
+          <w:sz w:val="24"/>
+          <w:szCs w:val="24"/>
+        </w:rPr>
+        <w:t>Sho</w:t>
+      </w:r>
+      <w:r>
+        <w:rPr>
+          <w:rFonts w:ascii="Times New Roman" w:eastAsia="Times New Roman" w:hAnsi="Times New Roman" w:cs="Times New Roman"/>
+          <w:sz w:val="24"/>
+          <w:szCs w:val="24"/>
+        </w:rPr>
+        <w:t>ws how the Administrator can interact with PIMS.</w:t>
+      </w:r>
+    </w:p>
+    <w:p>
+      <w:pPr>
+        <w:spacing w:after="0" w:line="240" w:lineRule="auto"/>
+        <w:rPr>
+          <w:rFonts w:ascii="Times New Roman" w:eastAsia="Times New Roman" w:hAnsi="Times New Roman" w:cs="Times New Roman"/>
+          <w:sz w:val="24"/>
+          <w:szCs w:val="24"/>
+        </w:rPr>
+      </w:pPr>
+    </w:p>
+    <w:p>
+      <w:pPr>
+        <w:spacing w:after="0" w:line="240" w:lineRule="auto"/>
+        <w:rPr>
+          <w:rFonts w:ascii="Times New Roman" w:eastAsia="Times New Roman" w:hAnsi="Times New Roman" w:cs="Times New Roman"/>
+          <w:b/>
+          <w:sz w:val="24"/>
+          <w:szCs w:val="24"/>
+        </w:rPr>
+      </w:pPr>
+      <w:r>
+        <w:rPr>
+          <w:rFonts w:ascii="Times New Roman" w:eastAsia="Times New Roman" w:hAnsi="Times New Roman" w:cs="Times New Roman"/>
+          <w:b/>
+          <w:sz w:val="24"/>
+          <w:szCs w:val="24"/>
+        </w:rPr>
+        <w:t>Office Staff State Diagram</w:t>
+      </w:r>
+    </w:p>
+    <w:p>
+      <w:pPr>
+        <w:spacing w:after="0" w:line="240" w:lineRule="auto"/>
+        <w:rPr>
+          <w:rFonts w:ascii="Times New Roman" w:eastAsia="Times New Roman" w:hAnsi="Times New Roman" w:cs="Times New Roman"/>
+          <w:sz w:val="24"/>
+          <w:szCs w:val="24"/>
+        </w:rPr>
+      </w:pPr>
+    </w:p>
+    <w:p>
+      <w:pPr>
+        <w:spacing w:after="0" w:line="240" w:lineRule="auto"/>
+        <w:rPr>
+          <w:rFonts w:ascii="Times New Roman" w:eastAsia="Times New Roman" w:hAnsi="Times New Roman" w:cs="Times New Roman"/>
+          <w:sz w:val="24"/>
+          <w:szCs w:val="24"/>
+        </w:rPr>
+      </w:pPr>
+      <w:r>
+        <w:rPr>
+          <w:rFonts w:ascii="Times New Roman" w:eastAsia="Times New Roman" w:hAnsi="Times New Roman" w:cs="Times New Roman"/>
+          <w:sz w:val="24"/>
+          <w:szCs w:val="24"/>
+        </w:rPr>
+        <w:t>Sho</w:t>
+      </w:r>
+      <w:r>
+        <w:rPr>
+          <w:rFonts w:ascii="Times New Roman" w:eastAsia="Times New Roman" w:hAnsi="Times New Roman" w:cs="Times New Roman"/>
+          <w:sz w:val="24"/>
+          <w:szCs w:val="24"/>
+        </w:rPr>
+        <w:t>ws how the Office Staff can interact with PIMS.</w:t>
+      </w:r>
+    </w:p>
+    <w:p>
+      <w:pPr>
+        <w:spacing w:after="0" w:line="240" w:lineRule="auto"/>
+        <w:rPr>
+          <w:rFonts w:ascii="Times New Roman" w:eastAsia="Times New Roman" w:hAnsi="Times New Roman" w:cs="Times New Roman"/>
+          <w:sz w:val="24"/>
+          <w:szCs w:val="24"/>
+        </w:rPr>
+      </w:pPr>
+    </w:p>
+    <w:p>
+      <w:pPr>
+        <w:spacing w:after="0" w:line="240" w:lineRule="auto"/>
+        <w:rPr>
+          <w:rFonts w:ascii="Times New Roman" w:eastAsia="Times New Roman" w:hAnsi="Times New Roman" w:cs="Times New Roman"/>
+          <w:b/>
+          <w:sz w:val="24"/>
+          <w:szCs w:val="24"/>
+        </w:rPr>
+      </w:pPr>
+      <w:r>
+        <w:rPr>
+          <w:rFonts w:ascii="Times New Roman" w:eastAsia="Times New Roman" w:hAnsi="Times New Roman" w:cs="Times New Roman"/>
+          <w:b/>
+          <w:sz w:val="24"/>
+          <w:szCs w:val="24"/>
+        </w:rPr>
+        <w:t>Volunteer State Diagram</w:t>
+      </w:r>
+      <w:bookmarkStart w:id="1" w:name="_GoBack"/>
+      <w:bookmarkEnd w:id="1"/>
+    </w:p>
+    <w:p>
+      <w:pPr>
+        <w:spacing w:after="0" w:line="240" w:lineRule="auto"/>
+        <w:rPr>
+          <w:rFonts w:ascii="Times New Roman" w:eastAsia="Times New Roman" w:hAnsi="Times New Roman" w:cs="Times New Roman"/>
+          <w:sz w:val="24"/>
+          <w:szCs w:val="24"/>
+        </w:rPr>
+      </w:pPr>
+    </w:p>
+    <w:p>
+      <w:pPr>
+        <w:spacing w:after="0" w:line="240" w:lineRule="auto"/>
+        <w:rPr>
+          <w:rFonts w:ascii="Times New Roman" w:eastAsia="Times New Roman" w:hAnsi="Times New Roman" w:cs="Times New Roman"/>
+          <w:sz w:val="24"/>
+          <w:szCs w:val="24"/>
+        </w:rPr>
+      </w:pPr>
+      <w:r>
+        <w:rPr>
+          <w:rFonts w:ascii="Times New Roman" w:eastAsia="Times New Roman" w:hAnsi="Times New Roman" w:cs="Times New Roman"/>
+          <w:sz w:val="24"/>
+          <w:szCs w:val="24"/>
+        </w:rPr>
+        <w:t>Sho</w:t>
+      </w:r>
+      <w:r>
+        <w:rPr>
+          <w:rFonts w:ascii="Times New Roman" w:eastAsia="Times New Roman" w:hAnsi="Times New Roman" w:cs="Times New Roman"/>
+          <w:sz w:val="24"/>
+          <w:szCs w:val="24"/>
+        </w:rPr>
+        <w:t>ws how the Volunteer can interact with PIMS.</w:t>
+      </w:r>
+    </w:p>
+    <w:p>
+      <w:pPr>
+        <w:spacing w:after="0" w:line="240" w:lineRule="auto"/>
+        <w:rPr>
+          <w:rFonts w:ascii="Times New Roman" w:eastAsia="Times New Roman" w:hAnsi="Times New Roman" w:cs="Times New Roman"/>
+          <w:sz w:val="24"/>
+          <w:szCs w:val="24"/>
+        </w:rPr>
+      </w:pPr>
+    </w:p>
+    <w:p>
+      <w:pPr>
+        <w:spacing w:after="0" w:line="240" w:lineRule="auto"/>
+        <w:rPr>
+          <w:rFonts w:ascii="Times New Roman" w:eastAsia="Times New Roman" w:hAnsi="Times New Roman" w:cs="Times New Roman"/>
+          <w:b/>
+          <w:sz w:val="24"/>
+          <w:szCs w:val="24"/>
+        </w:rPr>
+      </w:pPr>
+      <w:r>
+        <w:rPr>
+          <w:rFonts w:ascii="Times New Roman" w:eastAsia="Times New Roman" w:hAnsi="Times New Roman" w:cs="Times New Roman"/>
+          <w:b/>
+          <w:sz w:val="24"/>
+          <w:szCs w:val="24"/>
+        </w:rPr>
+        <w:t>Nurse State Diagram</w:t>
+      </w:r>
+    </w:p>
+    <w:p>
+      <w:pPr>
+        <w:spacing w:after="0" w:line="240" w:lineRule="auto"/>
+        <w:rPr>
+          <w:rFonts w:ascii="Times New Roman" w:eastAsia="Times New Roman" w:hAnsi="Times New Roman" w:cs="Times New Roman"/>
+          <w:sz w:val="24"/>
+          <w:szCs w:val="24"/>
+        </w:rPr>
+      </w:pPr>
+    </w:p>
+    <w:p>
+      <w:pPr>
+        <w:spacing w:after="0" w:line="240" w:lineRule="auto"/>
+        <w:rPr>
+          <w:rFonts w:ascii="Times New Roman" w:eastAsia="Times New Roman" w:hAnsi="Times New Roman" w:cs="Times New Roman"/>
+          <w:sz w:val="24"/>
+          <w:szCs w:val="24"/>
+        </w:rPr>
+      </w:pPr>
+      <w:r>
+        <w:rPr>
+          <w:rFonts w:ascii="Times New Roman" w:eastAsia="Times New Roman" w:hAnsi="Times New Roman" w:cs="Times New Roman"/>
+          <w:sz w:val="24"/>
+          <w:szCs w:val="24"/>
+        </w:rPr>
+        <w:t>Sho</w:t>
+      </w:r>
+      <w:r>
+        <w:rPr>
+          <w:rFonts w:ascii="Times New Roman" w:eastAsia="Times New Roman" w:hAnsi="Times New Roman" w:cs="Times New Roman"/>
+          <w:sz w:val="24"/>
+          <w:szCs w:val="24"/>
+        </w:rPr>
+        <w:t>ws how the Nurse can interact with PIMS</w:t>
+      </w:r>
+    </w:p>
+    <w:p>
+      <w:pPr>
+        <w:spacing w:after="0" w:line="240" w:lineRule="auto"/>
+        <w:rPr>
+          <w:rFonts w:ascii="Times New Roman" w:eastAsia="Times New Roman" w:hAnsi="Times New Roman" w:cs="Times New Roman"/>
+          <w:sz w:val="24"/>
+          <w:szCs w:val="24"/>
+        </w:rPr>
+      </w:pPr>
+    </w:p>
+    <w:p>
+      <w:pPr>
+        <w:spacing w:after="0" w:line="240" w:lineRule="auto"/>
+        <w:rPr>
+          <w:rFonts w:ascii="Times New Roman" w:eastAsia="Times New Roman" w:hAnsi="Times New Roman" w:cs="Times New Roman"/>
+          <w:b/>
+          <w:sz w:val="24"/>
+          <w:szCs w:val="24"/>
+        </w:rPr>
+      </w:pPr>
+      <w:r>
+        <w:rPr>
+          <w:rFonts w:ascii="Times New Roman" w:eastAsia="Times New Roman" w:hAnsi="Times New Roman" w:cs="Times New Roman"/>
+          <w:b/>
+          <w:sz w:val="24"/>
+          <w:szCs w:val="24"/>
+        </w:rPr>
+        <w:t>Doctor State Diagram</w:t>
+      </w:r>
+    </w:p>
+    <w:p>
+      <w:pPr>
+        <w:spacing w:after="0" w:line="240" w:lineRule="auto"/>
+        <w:rPr>
+          <w:rFonts w:ascii="Times New Roman" w:eastAsia="Times New Roman" w:hAnsi="Times New Roman" w:cs="Times New Roman"/>
+          <w:sz w:val="24"/>
+          <w:szCs w:val="24"/>
+        </w:rPr>
+      </w:pPr>
+    </w:p>
+    <w:p>
+      <w:pPr>
+        <w:spacing w:after="0" w:line="240" w:lineRule="auto"/>
+        <w:rPr>
+          <w:rFonts w:ascii="Times New Roman" w:eastAsia="Times New Roman" w:hAnsi="Times New Roman" w:cs="Times New Roman"/>
+          <w:sz w:val="24"/>
+          <w:szCs w:val="24"/>
+        </w:rPr>
+      </w:pPr>
+      <w:r>
+        <w:rPr>
+          <w:rFonts w:ascii="Times New Roman" w:eastAsia="Times New Roman" w:hAnsi="Times New Roman" w:cs="Times New Roman"/>
+          <w:sz w:val="24"/>
+          <w:szCs w:val="24"/>
+        </w:rPr>
+        <w:t>Sho</w:t>
+      </w:r>
+      <w:r>
+        <w:rPr>
+          <w:rFonts w:ascii="Times New Roman" w:eastAsia="Times New Roman" w:hAnsi="Times New Roman" w:cs="Times New Roman"/>
+          <w:sz w:val="24"/>
+          <w:szCs w:val="24"/>
+        </w:rPr>
+        <w:t>ws how the Doctor can interact with PIMS</w:t>
       </w:r>
     </w:p>
     <w:sectPr>
@@ -705,7 +1894,7 @@
           <w:rPr>
             <w:noProof/>
           </w:rPr>
-          <w:t>6</w:t>
+          <w:t>2</w:t>
         </w:r>
         <w:r>
           <w:rPr>
@@ -1519,6 +2708,23 @@
     <w:uiPriority w:val="99"/>
     <w:rsid w:val="00036B30"/>
   </w:style>
+  <w:style w:type="paragraph" w:styleId="NormalWeb">
+    <w:name w:val="Normal (Web)"/>
+    <w:basedOn w:val="Normal"/>
+    <w:uiPriority w:val="99"/>
+    <w:semiHidden/>
+    <w:unhideWhenUsed/>
+    <w:rsid w:val="00F35242"/>
+    <w:pPr>
+      <w:spacing w:before="100" w:beforeAutospacing="1" w:after="100" w:afterAutospacing="1" w:line="240" w:lineRule="auto"/>
+    </w:pPr>
+    <w:rPr>
+      <w:rFonts w:ascii="Times New Roman" w:eastAsia="Times New Roman" w:hAnsi="Times New Roman" w:cs="Times New Roman"/>
+      <w:color w:val="auto"/>
+      <w:sz w:val="24"/>
+      <w:szCs w:val="24"/>
+    </w:rPr>
+  </w:style>
 </w:styles>
 </file>
 
@@ -2063,6 +3269,23 @@
     <w:link w:val="Footer"/>
     <w:uiPriority w:val="99"/>
     <w:rsid w:val="00036B30"/>
+  </w:style>
+  <w:style w:type="paragraph" w:styleId="NormalWeb">
+    <w:name w:val="Normal (Web)"/>
+    <w:basedOn w:val="Normal"/>
+    <w:uiPriority w:val="99"/>
+    <w:semiHidden/>
+    <w:unhideWhenUsed/>
+    <w:rsid w:val="00F35242"/>
+    <w:pPr>
+      <w:spacing w:before="100" w:beforeAutospacing="1" w:after="100" w:afterAutospacing="1" w:line="240" w:lineRule="auto"/>
+    </w:pPr>
+    <w:rPr>
+      <w:rFonts w:ascii="Times New Roman" w:eastAsia="Times New Roman" w:hAnsi="Times New Roman" w:cs="Times New Roman"/>
+      <w:color w:val="auto"/>
+      <w:sz w:val="24"/>
+      <w:szCs w:val="24"/>
+    </w:rPr>
   </w:style>
 </w:styles>
 </file>
@@ -2357,7 +3580,7 @@
 </file>
 
 <file path=customXml/itemProps1.xml><?xml version="1.0" encoding="utf-8"?>
-<ds:datastoreItem xmlns:ds="http://schemas.openxmlformats.org/officeDocument/2006/customXml" ds:itemID="{819021A3-5D49-405E-8263-823398B2A3E0}">
+<ds:datastoreItem xmlns:ds="http://schemas.openxmlformats.org/officeDocument/2006/customXml" ds:itemID="{770D0F85-9682-4550-934A-5ABC7DC44991}">
   <ds:schemaRefs>
     <ds:schemaRef ds:uri="http://schemas.openxmlformats.org/officeDocument/2006/bibliography"/>
   </ds:schemaRefs>

</xml_diff>

<commit_message>
Update architectural design documents
</commit_message>
<xml_diff>
--- a/Documents/Architectural Design/team6ArchitecturalDesign.docx
+++ b/Documents/Architectural Design/team6ArchitecturalDesign.docx
@@ -1599,176 +1599,192 @@
         </w:rPr>
         <w:t>Volunteer State Diagram</w:t>
       </w:r>
+    </w:p>
+    <w:p>
+      <w:pPr>
+        <w:spacing w:after="0" w:line="240" w:lineRule="auto"/>
+        <w:rPr>
+          <w:rFonts w:ascii="Times New Roman" w:eastAsia="Times New Roman" w:hAnsi="Times New Roman" w:cs="Times New Roman"/>
+          <w:sz w:val="24"/>
+          <w:szCs w:val="24"/>
+        </w:rPr>
+      </w:pPr>
+    </w:p>
+    <w:p>
+      <w:pPr>
+        <w:spacing w:after="0" w:line="240" w:lineRule="auto"/>
+        <w:rPr>
+          <w:rFonts w:ascii="Times New Roman" w:eastAsia="Times New Roman" w:hAnsi="Times New Roman" w:cs="Times New Roman"/>
+          <w:sz w:val="24"/>
+          <w:szCs w:val="24"/>
+        </w:rPr>
+      </w:pPr>
+      <w:r>
+        <w:rPr>
+          <w:rFonts w:ascii="Times New Roman" w:eastAsia="Times New Roman" w:hAnsi="Times New Roman" w:cs="Times New Roman"/>
+          <w:sz w:val="24"/>
+          <w:szCs w:val="24"/>
+        </w:rPr>
+        <w:t>Sho</w:t>
+      </w:r>
+      <w:r>
+        <w:rPr>
+          <w:rFonts w:ascii="Times New Roman" w:eastAsia="Times New Roman" w:hAnsi="Times New Roman" w:cs="Times New Roman"/>
+          <w:sz w:val="24"/>
+          <w:szCs w:val="24"/>
+        </w:rPr>
+        <w:t>ws how the Volunteer can interact with PIMS.</w:t>
+      </w:r>
+    </w:p>
+    <w:p>
+      <w:pPr>
+        <w:spacing w:after="0" w:line="240" w:lineRule="auto"/>
+        <w:rPr>
+          <w:rFonts w:ascii="Times New Roman" w:eastAsia="Times New Roman" w:hAnsi="Times New Roman" w:cs="Times New Roman"/>
+          <w:sz w:val="24"/>
+          <w:szCs w:val="24"/>
+        </w:rPr>
+      </w:pPr>
+    </w:p>
+    <w:p>
+      <w:pPr>
+        <w:spacing w:after="0" w:line="240" w:lineRule="auto"/>
+        <w:rPr>
+          <w:rFonts w:ascii="Times New Roman" w:eastAsia="Times New Roman" w:hAnsi="Times New Roman" w:cs="Times New Roman"/>
+          <w:b/>
+          <w:sz w:val="24"/>
+          <w:szCs w:val="24"/>
+        </w:rPr>
+      </w:pPr>
+      <w:r>
+        <w:rPr>
+          <w:rFonts w:ascii="Times New Roman" w:eastAsia="Times New Roman" w:hAnsi="Times New Roman" w:cs="Times New Roman"/>
+          <w:b/>
+          <w:sz w:val="24"/>
+          <w:szCs w:val="24"/>
+        </w:rPr>
+        <w:t>Nurse State Diagram</w:t>
+      </w:r>
+    </w:p>
+    <w:p>
+      <w:pPr>
+        <w:spacing w:after="0" w:line="240" w:lineRule="auto"/>
+        <w:rPr>
+          <w:rFonts w:ascii="Times New Roman" w:eastAsia="Times New Roman" w:hAnsi="Times New Roman" w:cs="Times New Roman"/>
+          <w:sz w:val="24"/>
+          <w:szCs w:val="24"/>
+        </w:rPr>
+      </w:pPr>
+    </w:p>
+    <w:p>
+      <w:pPr>
+        <w:spacing w:after="0" w:line="240" w:lineRule="auto"/>
+        <w:rPr>
+          <w:rFonts w:ascii="Times New Roman" w:eastAsia="Times New Roman" w:hAnsi="Times New Roman" w:cs="Times New Roman"/>
+          <w:sz w:val="24"/>
+          <w:szCs w:val="24"/>
+        </w:rPr>
+      </w:pPr>
+      <w:r>
+        <w:rPr>
+          <w:rFonts w:ascii="Times New Roman" w:eastAsia="Times New Roman" w:hAnsi="Times New Roman" w:cs="Times New Roman"/>
+          <w:sz w:val="24"/>
+          <w:szCs w:val="24"/>
+        </w:rPr>
+        <w:t>Sho</w:t>
+      </w:r>
+      <w:r>
+        <w:rPr>
+          <w:rFonts w:ascii="Times New Roman" w:eastAsia="Times New Roman" w:hAnsi="Times New Roman" w:cs="Times New Roman"/>
+          <w:sz w:val="24"/>
+          <w:szCs w:val="24"/>
+        </w:rPr>
+        <w:t>ws how the Nurse can interact with PIMS</w:t>
+      </w:r>
+      <w:r>
+        <w:rPr>
+          <w:rFonts w:ascii="Times New Roman" w:eastAsia="Times New Roman" w:hAnsi="Times New Roman" w:cs="Times New Roman"/>
+          <w:sz w:val="24"/>
+          <w:szCs w:val="24"/>
+        </w:rPr>
+        <w:t>.</w:t>
+      </w:r>
+    </w:p>
+    <w:p>
+      <w:pPr>
+        <w:spacing w:after="0" w:line="240" w:lineRule="auto"/>
+        <w:rPr>
+          <w:rFonts w:ascii="Times New Roman" w:eastAsia="Times New Roman" w:hAnsi="Times New Roman" w:cs="Times New Roman"/>
+          <w:sz w:val="24"/>
+          <w:szCs w:val="24"/>
+        </w:rPr>
+      </w:pPr>
+    </w:p>
+    <w:p>
+      <w:pPr>
+        <w:spacing w:after="0" w:line="240" w:lineRule="auto"/>
+        <w:rPr>
+          <w:rFonts w:ascii="Times New Roman" w:eastAsia="Times New Roman" w:hAnsi="Times New Roman" w:cs="Times New Roman"/>
+          <w:b/>
+          <w:sz w:val="24"/>
+          <w:szCs w:val="24"/>
+        </w:rPr>
+      </w:pPr>
+      <w:r>
+        <w:rPr>
+          <w:rFonts w:ascii="Times New Roman" w:eastAsia="Times New Roman" w:hAnsi="Times New Roman" w:cs="Times New Roman"/>
+          <w:b/>
+          <w:sz w:val="24"/>
+          <w:szCs w:val="24"/>
+        </w:rPr>
+        <w:t>Doctor State Diagram</w:t>
+      </w:r>
+    </w:p>
+    <w:p>
+      <w:pPr>
+        <w:spacing w:after="0" w:line="240" w:lineRule="auto"/>
+        <w:rPr>
+          <w:rFonts w:ascii="Times New Roman" w:eastAsia="Times New Roman" w:hAnsi="Times New Roman" w:cs="Times New Roman"/>
+          <w:sz w:val="24"/>
+          <w:szCs w:val="24"/>
+        </w:rPr>
+      </w:pPr>
+    </w:p>
+    <w:p>
+      <w:pPr>
+        <w:spacing w:after="0" w:line="240" w:lineRule="auto"/>
+        <w:rPr>
+          <w:rFonts w:ascii="Times New Roman" w:eastAsia="Times New Roman" w:hAnsi="Times New Roman" w:cs="Times New Roman"/>
+          <w:sz w:val="24"/>
+          <w:szCs w:val="24"/>
+        </w:rPr>
+      </w:pPr>
+      <w:r>
+        <w:rPr>
+          <w:rFonts w:ascii="Times New Roman" w:eastAsia="Times New Roman" w:hAnsi="Times New Roman" w:cs="Times New Roman"/>
+          <w:sz w:val="24"/>
+          <w:szCs w:val="24"/>
+        </w:rPr>
+        <w:t>Sho</w:t>
+      </w:r>
+      <w:r>
+        <w:rPr>
+          <w:rFonts w:ascii="Times New Roman" w:eastAsia="Times New Roman" w:hAnsi="Times New Roman" w:cs="Times New Roman"/>
+          <w:sz w:val="24"/>
+          <w:szCs w:val="24"/>
+        </w:rPr>
+        <w:t>ws how the Doctor can interact with PIMS</w:t>
+      </w:r>
+      <w:r>
+        <w:rPr>
+          <w:rFonts w:ascii="Times New Roman" w:eastAsia="Times New Roman" w:hAnsi="Times New Roman" w:cs="Times New Roman"/>
+          <w:sz w:val="24"/>
+          <w:szCs w:val="24"/>
+        </w:rPr>
+        <w:t>.</w:t>
+      </w:r>
       <w:bookmarkStart w:id="1" w:name="_GoBack"/>
       <w:bookmarkEnd w:id="1"/>
-    </w:p>
-    <w:p>
-      <w:pPr>
-        <w:spacing w:after="0" w:line="240" w:lineRule="auto"/>
-        <w:rPr>
-          <w:rFonts w:ascii="Times New Roman" w:eastAsia="Times New Roman" w:hAnsi="Times New Roman" w:cs="Times New Roman"/>
-          <w:sz w:val="24"/>
-          <w:szCs w:val="24"/>
-        </w:rPr>
-      </w:pPr>
-    </w:p>
-    <w:p>
-      <w:pPr>
-        <w:spacing w:after="0" w:line="240" w:lineRule="auto"/>
-        <w:rPr>
-          <w:rFonts w:ascii="Times New Roman" w:eastAsia="Times New Roman" w:hAnsi="Times New Roman" w:cs="Times New Roman"/>
-          <w:sz w:val="24"/>
-          <w:szCs w:val="24"/>
-        </w:rPr>
-      </w:pPr>
-      <w:r>
-        <w:rPr>
-          <w:rFonts w:ascii="Times New Roman" w:eastAsia="Times New Roman" w:hAnsi="Times New Roman" w:cs="Times New Roman"/>
-          <w:sz w:val="24"/>
-          <w:szCs w:val="24"/>
-        </w:rPr>
-        <w:t>Sho</w:t>
-      </w:r>
-      <w:r>
-        <w:rPr>
-          <w:rFonts w:ascii="Times New Roman" w:eastAsia="Times New Roman" w:hAnsi="Times New Roman" w:cs="Times New Roman"/>
-          <w:sz w:val="24"/>
-          <w:szCs w:val="24"/>
-        </w:rPr>
-        <w:t>ws how the Volunteer can interact with PIMS.</w:t>
-      </w:r>
-    </w:p>
-    <w:p>
-      <w:pPr>
-        <w:spacing w:after="0" w:line="240" w:lineRule="auto"/>
-        <w:rPr>
-          <w:rFonts w:ascii="Times New Roman" w:eastAsia="Times New Roman" w:hAnsi="Times New Roman" w:cs="Times New Roman"/>
-          <w:sz w:val="24"/>
-          <w:szCs w:val="24"/>
-        </w:rPr>
-      </w:pPr>
-    </w:p>
-    <w:p>
-      <w:pPr>
-        <w:spacing w:after="0" w:line="240" w:lineRule="auto"/>
-        <w:rPr>
-          <w:rFonts w:ascii="Times New Roman" w:eastAsia="Times New Roman" w:hAnsi="Times New Roman" w:cs="Times New Roman"/>
-          <w:b/>
-          <w:sz w:val="24"/>
-          <w:szCs w:val="24"/>
-        </w:rPr>
-      </w:pPr>
-      <w:r>
-        <w:rPr>
-          <w:rFonts w:ascii="Times New Roman" w:eastAsia="Times New Roman" w:hAnsi="Times New Roman" w:cs="Times New Roman"/>
-          <w:b/>
-          <w:sz w:val="24"/>
-          <w:szCs w:val="24"/>
-        </w:rPr>
-        <w:t>Nurse State Diagram</w:t>
-      </w:r>
-    </w:p>
-    <w:p>
-      <w:pPr>
-        <w:spacing w:after="0" w:line="240" w:lineRule="auto"/>
-        <w:rPr>
-          <w:rFonts w:ascii="Times New Roman" w:eastAsia="Times New Roman" w:hAnsi="Times New Roman" w:cs="Times New Roman"/>
-          <w:sz w:val="24"/>
-          <w:szCs w:val="24"/>
-        </w:rPr>
-      </w:pPr>
-    </w:p>
-    <w:p>
-      <w:pPr>
-        <w:spacing w:after="0" w:line="240" w:lineRule="auto"/>
-        <w:rPr>
-          <w:rFonts w:ascii="Times New Roman" w:eastAsia="Times New Roman" w:hAnsi="Times New Roman" w:cs="Times New Roman"/>
-          <w:sz w:val="24"/>
-          <w:szCs w:val="24"/>
-        </w:rPr>
-      </w:pPr>
-      <w:r>
-        <w:rPr>
-          <w:rFonts w:ascii="Times New Roman" w:eastAsia="Times New Roman" w:hAnsi="Times New Roman" w:cs="Times New Roman"/>
-          <w:sz w:val="24"/>
-          <w:szCs w:val="24"/>
-        </w:rPr>
-        <w:t>Sho</w:t>
-      </w:r>
-      <w:r>
-        <w:rPr>
-          <w:rFonts w:ascii="Times New Roman" w:eastAsia="Times New Roman" w:hAnsi="Times New Roman" w:cs="Times New Roman"/>
-          <w:sz w:val="24"/>
-          <w:szCs w:val="24"/>
-        </w:rPr>
-        <w:t>ws how the Nurse can interact with PIMS</w:t>
-      </w:r>
-    </w:p>
-    <w:p>
-      <w:pPr>
-        <w:spacing w:after="0" w:line="240" w:lineRule="auto"/>
-        <w:rPr>
-          <w:rFonts w:ascii="Times New Roman" w:eastAsia="Times New Roman" w:hAnsi="Times New Roman" w:cs="Times New Roman"/>
-          <w:sz w:val="24"/>
-          <w:szCs w:val="24"/>
-        </w:rPr>
-      </w:pPr>
-    </w:p>
-    <w:p>
-      <w:pPr>
-        <w:spacing w:after="0" w:line="240" w:lineRule="auto"/>
-        <w:rPr>
-          <w:rFonts w:ascii="Times New Roman" w:eastAsia="Times New Roman" w:hAnsi="Times New Roman" w:cs="Times New Roman"/>
-          <w:b/>
-          <w:sz w:val="24"/>
-          <w:szCs w:val="24"/>
-        </w:rPr>
-      </w:pPr>
-      <w:r>
-        <w:rPr>
-          <w:rFonts w:ascii="Times New Roman" w:eastAsia="Times New Roman" w:hAnsi="Times New Roman" w:cs="Times New Roman"/>
-          <w:b/>
-          <w:sz w:val="24"/>
-          <w:szCs w:val="24"/>
-        </w:rPr>
-        <w:t>Doctor State Diagram</w:t>
-      </w:r>
-    </w:p>
-    <w:p>
-      <w:pPr>
-        <w:spacing w:after="0" w:line="240" w:lineRule="auto"/>
-        <w:rPr>
-          <w:rFonts w:ascii="Times New Roman" w:eastAsia="Times New Roman" w:hAnsi="Times New Roman" w:cs="Times New Roman"/>
-          <w:sz w:val="24"/>
-          <w:szCs w:val="24"/>
-        </w:rPr>
-      </w:pPr>
-    </w:p>
-    <w:p>
-      <w:pPr>
-        <w:spacing w:after="0" w:line="240" w:lineRule="auto"/>
-        <w:rPr>
-          <w:rFonts w:ascii="Times New Roman" w:eastAsia="Times New Roman" w:hAnsi="Times New Roman" w:cs="Times New Roman"/>
-          <w:sz w:val="24"/>
-          <w:szCs w:val="24"/>
-        </w:rPr>
-      </w:pPr>
-      <w:r>
-        <w:rPr>
-          <w:rFonts w:ascii="Times New Roman" w:eastAsia="Times New Roman" w:hAnsi="Times New Roman" w:cs="Times New Roman"/>
-          <w:sz w:val="24"/>
-          <w:szCs w:val="24"/>
-        </w:rPr>
-        <w:t>Sho</w:t>
-      </w:r>
-      <w:r>
-        <w:rPr>
-          <w:rFonts w:ascii="Times New Roman" w:eastAsia="Times New Roman" w:hAnsi="Times New Roman" w:cs="Times New Roman"/>
-          <w:sz w:val="24"/>
-          <w:szCs w:val="24"/>
-        </w:rPr>
-        <w:t>ws how the Doctor can interact with PIMS</w:t>
-      </w:r>
     </w:p>
     <w:sectPr>
       <w:headerReference w:type="default" r:id="rId11"/>
@@ -3580,7 +3596,7 @@
 </file>
 
 <file path=customXml/itemProps1.xml><?xml version="1.0" encoding="utf-8"?>
-<ds:datastoreItem xmlns:ds="http://schemas.openxmlformats.org/officeDocument/2006/customXml" ds:itemID="{770D0F85-9682-4550-934A-5ABC7DC44991}">
+<ds:datastoreItem xmlns:ds="http://schemas.openxmlformats.org/officeDocument/2006/customXml" ds:itemID="{F4A6E4C1-320D-4B7B-8013-FCE1C0D33D0C}">
   <ds:schemaRefs>
     <ds:schemaRef ds:uri="http://schemas.openxmlformats.org/officeDocument/2006/bibliography"/>
   </ds:schemaRefs>

</xml_diff>